<commit_message>
Added the Selenium testing code and changed our version to 0.2
-Added Selenium testing code and resources needed to use it
-Changed version in both manifest and description page
-Fixed tabbing in manifest (not causing any bugs, but makes it line up right)
-Also made it so that the warning page will pop up if the user presses the mouse down instead of the alert for testing purposes
</commit_message>
<xml_diff>
--- a/DescriptionPage/Description page.docx
+++ b/DescriptionPage/Description page.docx
@@ -118,6 +118,9 @@
         </mc:AlternateContent>
       </w:r>
       <w:r>
+        <w:rPr>
+          <w:noProof/>
+        </w:rPr>
         <w:drawing>
           <wp:inline distT="0" distB="0" distL="0" distR="0" wp14:anchorId="1F7BF2F2" wp14:editId="06C2B42E">
             <wp:extent cx="1219200" cy="1219200"/>
@@ -214,7 +217,10 @@
         <w:pStyle w:val="Heading3"/>
       </w:pPr>
       <w:r>
-        <w:t>Version 1.0</w:t>
+        <w:t xml:space="preserve">Version </w:t>
+      </w:r>
+      <w:r>
+        <w:t>0.2</w:t>
       </w:r>
     </w:p>
     <w:p>
@@ -379,6 +385,7 @@
     <w:lsdException w:name="HTML Sample" w:semiHidden="1" w:unhideWhenUsed="1"/>
     <w:lsdException w:name="HTML Typewriter" w:semiHidden="1" w:unhideWhenUsed="1"/>
     <w:lsdException w:name="HTML Variable" w:semiHidden="1" w:unhideWhenUsed="1"/>
+    <w:lsdException w:name="Normal Table" w:semiHidden="1" w:unhideWhenUsed="1"/>
     <w:lsdException w:name="annotation subject" w:semiHidden="1" w:unhideWhenUsed="1"/>
     <w:lsdException w:name="No List" w:semiHidden="1" w:unhideWhenUsed="1"/>
     <w:lsdException w:name="Outline List 1" w:semiHidden="1" w:unhideWhenUsed="1"/>
@@ -425,8 +432,10 @@
     <w:lsdException w:name="Table Subtle 2" w:semiHidden="1" w:unhideWhenUsed="1"/>
     <w:lsdException w:name="Table Web 1" w:semiHidden="1" w:unhideWhenUsed="1"/>
     <w:lsdException w:name="Table Web 2" w:semiHidden="1" w:unhideWhenUsed="1"/>
+    <w:lsdException w:name="Table Web 3" w:semiHidden="1" w:unhideWhenUsed="1"/>
     <w:lsdException w:name="Balloon Text" w:semiHidden="1" w:unhideWhenUsed="1"/>
     <w:lsdException w:name="Table Grid" w:uiPriority="39"/>
+    <w:lsdException w:name="Table Theme" w:semiHidden="1" w:unhideWhenUsed="1"/>
     <w:lsdException w:name="Placeholder Text" w:semiHidden="1"/>
     <w:lsdException w:name="No Spacing" w:uiPriority="1" w:qFormat="1"/>
     <w:lsdException w:name="Light Shading" w:uiPriority="60"/>

</xml_diff>

<commit_message>
Update to About Page
</commit_message>
<xml_diff>
--- a/DescriptionPage/Description page.docx
+++ b/DescriptionPage/Description page.docx
@@ -118,6 +118,9 @@
         </mc:AlternateContent>
       </w:r>
       <w:r>
+        <w:rPr>
+          <w:noProof/>
+        </w:rPr>
         <w:drawing>
           <wp:inline distT="0" distB="0" distL="0" distR="0" wp14:anchorId="1F7BF2F2" wp14:editId="06C2B42E">
             <wp:extent cx="1219200" cy="1219200"/>
@@ -214,7 +217,10 @@
         <w:pStyle w:val="Heading3"/>
       </w:pPr>
       <w:r>
-        <w:t>Version 1.0</w:t>
+        <w:t xml:space="preserve">Version </w:t>
+      </w:r>
+      <w:r>
+        <w:t>0.2</w:t>
       </w:r>
     </w:p>
     <w:p>
@@ -379,6 +385,7 @@
     <w:lsdException w:name="HTML Sample" w:semiHidden="1" w:unhideWhenUsed="1"/>
     <w:lsdException w:name="HTML Typewriter" w:semiHidden="1" w:unhideWhenUsed="1"/>
     <w:lsdException w:name="HTML Variable" w:semiHidden="1" w:unhideWhenUsed="1"/>
+    <w:lsdException w:name="Normal Table" w:semiHidden="1" w:unhideWhenUsed="1"/>
     <w:lsdException w:name="annotation subject" w:semiHidden="1" w:unhideWhenUsed="1"/>
     <w:lsdException w:name="No List" w:semiHidden="1" w:unhideWhenUsed="1"/>
     <w:lsdException w:name="Outline List 1" w:semiHidden="1" w:unhideWhenUsed="1"/>
@@ -425,8 +432,10 @@
     <w:lsdException w:name="Table Subtle 2" w:semiHidden="1" w:unhideWhenUsed="1"/>
     <w:lsdException w:name="Table Web 1" w:semiHidden="1" w:unhideWhenUsed="1"/>
     <w:lsdException w:name="Table Web 2" w:semiHidden="1" w:unhideWhenUsed="1"/>
+    <w:lsdException w:name="Table Web 3" w:semiHidden="1" w:unhideWhenUsed="1"/>
     <w:lsdException w:name="Balloon Text" w:semiHidden="1" w:unhideWhenUsed="1"/>
     <w:lsdException w:name="Table Grid" w:uiPriority="39"/>
+    <w:lsdException w:name="Table Theme" w:semiHidden="1" w:unhideWhenUsed="1"/>
     <w:lsdException w:name="Placeholder Text" w:semiHidden="1"/>
     <w:lsdException w:name="No Spacing" w:uiPriority="1" w:qFormat="1"/>
     <w:lsdException w:name="Light Shading" w:uiPriority="60"/>

</xml_diff>